<commit_message>
Updated ISTE 782 assigment 2
</commit_message>
<xml_diff>
--- a/RIT-ISTE782-VisualAnalytics/Assignment 2/Ye_Zheng_402003390_Assignment2.docx
+++ b/RIT-ISTE782-VisualAnalytics/Assignment 2/Ye_Zheng_402003390_Assignment2.docx
@@ -314,7 +314,15 @@
     </w:p>
     <w:p>
       <w:r>
-        <w:t>Among all the states, Hawaii has the highest life expectancy, and South Atlantic has the lowest.</w:t>
+        <w:t xml:space="preserve">Among all the states, Hawaii has the highest life expectancy, and </w:t>
+      </w:r>
+      <w:proofErr w:type="gramStart"/>
+      <w:r>
+        <w:t>South</w:t>
+      </w:r>
+      <w:proofErr w:type="gramEnd"/>
+      <w:r>
+        <w:t xml:space="preserve"> Atlantic has the lowest.</w:t>
       </w:r>
     </w:p>
     <w:p>
@@ -424,7 +432,15 @@
         <w:t>th</w:t>
       </w:r>
       <w:r>
-        <w:t xml:space="preserve"> Life.Exp and Murder have the strongest negative correlation. These results seem reasonable.</w:t>
+        <w:t xml:space="preserve"> </w:t>
+      </w:r>
+      <w:proofErr w:type="spellStart"/>
+      <w:r>
+        <w:t>Life.Exp</w:t>
+      </w:r>
+      <w:proofErr w:type="spellEnd"/>
+      <w:r>
+        <w:t xml:space="preserve"> and Murder have the strongest negative correlation. These results seem reasonable.</w:t>
       </w:r>
     </w:p>
     <w:p>
@@ -996,6 +1012,67 @@
       </w:r>
     </w:p>
     <w:p>
+      <w:r>
+        <w:rPr>
+          <w:b/>
+          <w:bCs/>
+        </w:rPr>
+        <w:t xml:space="preserve">Bonus Question </w:t>
+      </w:r>
+      <w:r>
+        <w:rPr>
+          <w:b/>
+          <w:bCs/>
+        </w:rPr>
+        <w:t>2</w:t>
+      </w:r>
+      <w:r>
+        <w:rPr>
+          <w:b/>
+          <w:bCs/>
+        </w:rPr>
+        <w:t>:</w:t>
+      </w:r>
+      <w:r>
+        <w:rPr>
+          <w:rFonts w:hint="eastAsia"/>
+          <w:b/>
+          <w:bCs/>
+        </w:rPr>
+        <w:t xml:space="preserve"> </w:t>
+      </w:r>
+      <w:r>
+        <w:rPr>
+          <w:rFonts w:hint="eastAsia"/>
+        </w:rPr>
+        <w:t>see</w:t>
+      </w:r>
+      <w:r>
+        <w:t xml:space="preserve"> website: </w:t>
+      </w:r>
+      <w:hyperlink r:id="rId14" w:history="1">
+        <w:r>
+          <w:rPr>
+            <w:rStyle w:val="Hyperlink"/>
+          </w:rPr>
+          <w:t>https://yezheng.shinyapps.i</w:t>
+        </w:r>
+        <w:r>
+          <w:rPr>
+            <w:rStyle w:val="Hyperlink"/>
+          </w:rPr>
+          <w:t>o</w:t>
+        </w:r>
+        <w:r>
+          <w:rPr>
+            <w:rStyle w:val="Hyperlink"/>
+          </w:rPr>
+          <w:t>/assignment_2/</w:t>
+        </w:r>
+      </w:hyperlink>
+    </w:p>
+    <w:p/>
+    <w:p>
       <w:pPr>
         <w:pStyle w:val="Heading2"/>
       </w:pPr>
@@ -1100,12 +1177,14 @@
       <w:r>
         <w:t>“</w:t>
       </w:r>
+      <w:proofErr w:type="spellStart"/>
       <w:r>
         <w:rPr>
           <w:rFonts w:hint="eastAsia"/>
         </w:rPr>
         <w:t>summmry</w:t>
       </w:r>
+      <w:proofErr w:type="spellEnd"/>
       <w:r>
         <w:t>”</w:t>
       </w:r>
@@ -1174,7 +1253,21 @@
         <w:rPr>
           <w:rFonts w:hint="eastAsia"/>
         </w:rPr>
-        <w:t>plot(dataset()</w:t>
+        <w:t>plot(</w:t>
+      </w:r>
+      <w:proofErr w:type="gramStart"/>
+      <w:r>
+        <w:rPr>
+          <w:rFonts w:hint="eastAsia"/>
+        </w:rPr>
+        <w:t>dataset(</w:t>
+      </w:r>
+      <w:proofErr w:type="gramEnd"/>
+      <w:r>
+        <w:rPr>
+          <w:rFonts w:hint="eastAsia"/>
+        </w:rPr>
+        <w:t>)</w:t>
       </w:r>
       <w:r>
         <w:rPr>
@@ -2152,6 +2245,41 @@
       <w:ind w:firstLineChars="200" w:firstLine="420"/>
     </w:pPr>
   </w:style>
+  <w:style w:type="character" w:styleId="Hyperlink">
+    <w:name w:val="Hyperlink"/>
+    <w:basedOn w:val="DefaultParagraphFont"/>
+    <w:uiPriority w:val="99"/>
+    <w:unhideWhenUsed/>
+    <w:rsid w:val="002F59F5"/>
+    <w:rPr>
+      <w:color w:val="0563C1" w:themeColor="hyperlink"/>
+      <w:u w:val="single"/>
+    </w:rPr>
+  </w:style>
+  <w:style w:type="character" w:styleId="UnresolvedMention">
+    <w:name w:val="Unresolved Mention"/>
+    <w:basedOn w:val="DefaultParagraphFont"/>
+    <w:uiPriority w:val="99"/>
+    <w:semiHidden/>
+    <w:unhideWhenUsed/>
+    <w:rsid w:val="002F59F5"/>
+    <w:rPr>
+      <w:color w:val="605E5C"/>
+      <w:shd w:val="clear" w:color="auto" w:fill="E1DFDD"/>
+    </w:rPr>
+  </w:style>
+  <w:style w:type="character" w:styleId="FollowedHyperlink">
+    <w:name w:val="FollowedHyperlink"/>
+    <w:basedOn w:val="DefaultParagraphFont"/>
+    <w:uiPriority w:val="99"/>
+    <w:semiHidden/>
+    <w:unhideWhenUsed/>
+    <w:rsid w:val="002F59F5"/>
+    <w:rPr>
+      <w:color w:val="954F72" w:themeColor="followedHyperlink"/>
+      <w:u w:val="single"/>
+    </w:rPr>
+  </w:style>
 </w:styles>
 </file>
 

</xml_diff>